<commit_message>
Updated - CICTA dates and new info
</commit_message>
<xml_diff>
--- a/_site/docs/events/cicta/[CICTA_Template]-Paper_Word.docx
+++ b/_site/docs/events/cicta/[CICTA_Template]-Paper_Word.docx
@@ -1579,7 +1579,23 @@
       </w:r>
       <w:proofErr w:type="spellEnd"/>
       <w:r>
-        <w:t>, dc, and rms do not have to be defined. Do not use abbreviations in the title or heads unless they are unavoidable.</w:t>
+        <w:t xml:space="preserve">, </w:t>
+      </w:r>
+      <w:proofErr w:type="spellStart"/>
+      <w:r>
+        <w:t>dc</w:t>
+      </w:r>
+      <w:proofErr w:type="spellEnd"/>
+      <w:r>
+        <w:t xml:space="preserve">, and </w:t>
+      </w:r>
+      <w:proofErr w:type="spellStart"/>
+      <w:r>
+        <w:t>rms</w:t>
+      </w:r>
+      <w:proofErr w:type="spellEnd"/>
+      <w:r>
+        <w:t xml:space="preserve"> do not have to be defined. Do not use abbreviations in the title or heads unless they are unavoidable.</w:t>
       </w:r>
     </w:p>
     <w:p>
@@ -1609,10 +1625,26 @@
         <w:pStyle w:val="bulletlist"/>
       </w:pPr>
       <w:r>
-        <w:t xml:space="preserve">Avoid combining SI and CGS units, such as current in amperes and magnetic field in </w:t>
+        <w:t xml:space="preserve">Avoid combining SI and CGS units, such as current in amperes and </w:t>
       </w:r>
       <w:proofErr w:type="spellStart"/>
       <w:r>
+        <w:t>magnetic</w:t>
+      </w:r>
+      <w:proofErr w:type="spellEnd"/>
+      <w:r>
+        <w:t xml:space="preserve"> </w:t>
+      </w:r>
+      <w:proofErr w:type="spellStart"/>
+      <w:r>
+        <w:t>field</w:t>
+      </w:r>
+      <w:proofErr w:type="spellEnd"/>
+      <w:r>
+        <w:t xml:space="preserve"> in </w:t>
+      </w:r>
+      <w:proofErr w:type="spellStart"/>
+      <w:r>
         <w:t>oersteds</w:t>
       </w:r>
       <w:proofErr w:type="spellEnd"/>
@@ -1625,15 +1657,31 @@
         <w:pStyle w:val="bulletlist"/>
       </w:pPr>
       <w:r>
-        <w:t xml:space="preserve">Do not mix complete spellings and abbreviations of units: “Wb/m2” or “webers per square meter”, not “webers/m2”.  Spell out units when they appear in text: “. . . a few </w:t>
+        <w:t xml:space="preserve">Do not mix complete spellings and abbreviations of units: “Wb/m2” or “webers per square meter”, not “webers/m2”.  Spell out units when they appear in text: “. . . a </w:t>
       </w:r>
       <w:proofErr w:type="spellStart"/>
       <w:r>
+        <w:t>few</w:t>
+      </w:r>
+      <w:proofErr w:type="spellEnd"/>
+      <w:r>
+        <w:t xml:space="preserve"> </w:t>
+      </w:r>
+      <w:proofErr w:type="spellStart"/>
+      <w:r>
         <w:t>henries</w:t>
       </w:r>
       <w:proofErr w:type="spellEnd"/>
       <w:r>
-        <w:t>”, not “. . . a few H”.</w:t>
+        <w:t xml:space="preserve">”, </w:t>
+      </w:r>
+      <w:proofErr w:type="spellStart"/>
+      <w:r>
+        <w:t>not</w:t>
+      </w:r>
+      <w:proofErr w:type="spellEnd"/>
+      <w:r>
+        <w:t xml:space="preserve"> “. . . a few H”.</w:t>
       </w:r>
     </w:p>
     <w:p>
@@ -2968,18 +3016,18 @@
         <w:noProof/>
       </w:rPr>
       <w:drawing>
-        <wp:anchor distT="0" distB="0" distL="114300" distR="114300" simplePos="0" relativeHeight="251659264" behindDoc="0" locked="0" layoutInCell="1" allowOverlap="1" wp14:anchorId="3CD73830" wp14:editId="10227623">
+        <wp:anchor distT="0" distB="0" distL="114300" distR="114300" simplePos="0" relativeHeight="251659264" behindDoc="0" locked="0" layoutInCell="1" allowOverlap="1" wp14:anchorId="1086F0B9" wp14:editId="6641F515">
           <wp:simplePos x="0" y="0"/>
-          <wp:positionH relativeFrom="page">
-            <wp:posOffset>-31750</wp:posOffset>
+          <wp:positionH relativeFrom="margin">
+            <wp:posOffset>-605155</wp:posOffset>
           </wp:positionH>
-          <wp:positionV relativeFrom="page">
-            <wp:posOffset>-8043</wp:posOffset>
+          <wp:positionV relativeFrom="paragraph">
+            <wp:posOffset>-467360</wp:posOffset>
           </wp:positionV>
-          <wp:extent cx="7844790" cy="1097915"/>
-          <wp:effectExtent l="0" t="0" r="3810" b="6985"/>
+          <wp:extent cx="7844155" cy="1085850"/>
+          <wp:effectExtent l="0" t="0" r="4445" b="0"/>
           <wp:wrapNone/>
-          <wp:docPr id="682240052" name="Graphic 1"/>
+          <wp:docPr id="194917448" name="Graphic 1"/>
           <wp:cNvGraphicFramePr>
             <a:graphicFrameLocks xmlns:a="http://purl.oclc.org/ooxml/drawingml/main" noChangeAspect="1"/>
           </wp:cNvGraphicFramePr>
@@ -2987,15 +3035,12 @@
             <a:graphicData uri="http://purl.oclc.org/ooxml/drawingml/picture">
               <pic:pic xmlns:pic="http://purl.oclc.org/ooxml/drawingml/picture">
                 <pic:nvPicPr>
-                  <pic:cNvPr id="635551812" name=""/>
+                  <pic:cNvPr id="194917448" name=""/>
                   <pic:cNvPicPr/>
                 </pic:nvPicPr>
                 <pic:blipFill>
                   <a:blip r:embed="rId1">
                     <a:extLst>
-                      <a:ext uri="{28A0092B-C50C-407E-A947-70E740481C1C}">
-                        <a14:useLocalDpi xmlns:a14="http://schemas.microsoft.com/office/drawing/2010/main" val="0"/>
-                      </a:ext>
                       <a:ext uri="{96DAC541-7B7A-43D3-8B79-37D633B846F1}">
                         <asvg:svgBlip xmlns:asvg="http://schemas.microsoft.com/office/drawing/2016/SVG/main" r:embed="rId2"/>
                       </a:ext>
@@ -3008,7 +3053,7 @@
                 <pic:spPr>
                   <a:xfrm>
                     <a:off x="0" y="0"/>
-                    <a:ext cx="7844790" cy="1097915"/>
+                    <a:ext cx="7844155" cy="1085850"/>
                   </a:xfrm>
                   <a:prstGeom prst="rect">
                     <a:avLst/>

</xml_diff>